<commit_message>
Agregado de nombre y legajo
</commit_message>
<xml_diff>
--- a/Distancia entre Mario y Koopa.docx
+++ b/Distancia entre Mario y Koopa.docx
@@ -44,6 +44,26 @@
     </w:p>
     <w:p>
       <w:pPr>
+        <w:jc w:val="center"/>
+        <w:rPr>
+          <w:rFonts w:ascii="Arial" w:hAnsi="Arial" w:cs="Arial"/>
+          <w:sz w:val="24"/>
+          <w:szCs w:val="24"/>
+          <w:lang w:val="es-ES"/>
+        </w:rPr>
+      </w:pPr>
+      <w:r>
+        <w:rPr>
+          <w:rFonts w:ascii="Arial" w:hAnsi="Arial" w:cs="Arial"/>
+          <w:sz w:val="24"/>
+          <w:szCs w:val="24"/>
+          <w:lang w:val="es-ES"/>
+        </w:rPr>
+        <w:t>Ezequiel Sanchez – TUV000316</w:t>
+      </w:r>
+    </w:p>
+    <w:p>
+      <w:pPr>
         <w:rPr>
           <w:rFonts w:ascii="Arial" w:hAnsi="Arial" w:cs="Arial"/>
           <w:sz w:val="24"/>
@@ -892,6 +912,7 @@
         <w:t xml:space="preserve">l algoritmo </w:t>
       </w:r>
       <w:proofErr w:type="spellStart"/>
+      <w:proofErr w:type="gramStart"/>
       <w:r>
         <w:rPr>
           <w:rFonts w:ascii="Arial" w:hAnsi="Arial" w:cs="Arial"/>
@@ -909,7 +930,17 @@
           <w:szCs w:val="24"/>
           <w:lang w:val="es-ES"/>
         </w:rPr>
-        <w:t>()</w:t>
+        <w:t>(</w:t>
+      </w:r>
+      <w:proofErr w:type="gramEnd"/>
+      <w:r>
+        <w:rPr>
+          <w:rFonts w:ascii="Arial" w:hAnsi="Arial" w:cs="Arial"/>
+          <w:sz w:val="24"/>
+          <w:szCs w:val="24"/>
+          <w:lang w:val="es-ES"/>
+        </w:rPr>
+        <w:t>)</w:t>
       </w:r>
       <w:r>
         <w:rPr>

</xml_diff>